<commit_message>
Clean up formatting for milestone report
</commit_message>
<xml_diff>
--- a/11 Writeup/Working Docs/Capstone1_writeup_MilestoneReport.docx
+++ b/11 Writeup/Working Docs/Capstone1_writeup_MilestoneReport.docx
@@ -7,7 +7,7 @@
         <w:pStyle w:val="Heading1"/>
       </w:pPr>
       <w:r>
-        <w:t># Capstone1: Milestone Report</w:t>
+        <w:t>Capstone1: Milestone Report</w:t>
       </w:r>
     </w:p>
     <w:p/>
@@ -27,9 +27,6 @@
       <w:pPr>
         <w:pStyle w:val="Heading2"/>
       </w:pPr>
-      <w:r>
-        <w:t xml:space="preserve">## </w:t>
-      </w:r>
       <w:r>
         <w:t>Sections</w:t>
       </w:r>
@@ -200,268 +197,833 @@
       <w:pPr>
         <w:pStyle w:val="Heading3"/>
       </w:pPr>
+      <w:r>
+        <w:lastRenderedPageBreak/>
+        <w:t xml:space="preserve">1. </w:t>
+      </w:r>
+      <w:r>
+        <w:rPr>
+          <w:lang w:val="en-SG"/>
+        </w:rPr>
+        <w:t>Define the problem</w:t>
+      </w:r>
+    </w:p>
+    <w:p>
+      <w:r>
+        <w:t>With the event of social media and online directories - such as Yelp, TripAdvisor and Zomato - online marketing is becoming an increasing important aspect of promoting a business.</w:t>
+      </w:r>
+    </w:p>
+    <w:p/>
+    <w:p>
+      <w:r>
+        <w:t>In particular, reviews and ratings of a restaurant could make or break a new establishment. It is now a common practice for customers to checkout a restaurant (or establishment) using online reviews and ratings before giving it a try.</w:t>
+      </w:r>
+    </w:p>
+    <w:p/>
+    <w:p>
+      <w:r>
+        <w:t>This project will predict Yelp's 5-star rating based on the review written.</w:t>
+      </w:r>
+    </w:p>
+    <w:p/>
+    <w:p>
+      <w:r>
+        <w:t>The prediction could be used as part of a new feature to change the default rating from a static value (e.g. default of 3 stars or 0 stars) into a dynamic default value based on the review. This default rating would still need to be accepted by the reviewer.</w:t>
+      </w:r>
+      <w:r>
+        <w:t xml:space="preserve"> </w:t>
+      </w:r>
+      <w:r>
+        <w:t xml:space="preserve">Alternatively, this could be used to trigger is a verification for the user to confirm the rating if the predicted rating is significantly different from the actual rating.  </w:t>
+      </w:r>
+      <w:r>
+        <w:t xml:space="preserve">Regardless of implementation method, the intent of the prediction is to help make review ratings more accurately reflect the reviewer’s opinion. </w:t>
+      </w:r>
+    </w:p>
+    <w:p/>
+    <w:p>
+      <w:pPr>
+        <w:pStyle w:val="Heading3"/>
+      </w:pPr>
+      <w:r>
+        <w:rPr>
+          <w:lang w:val="en-SG"/>
+        </w:rPr>
+        <w:t xml:space="preserve">2. </w:t>
+      </w:r>
+      <w:r>
+        <w:rPr>
+          <w:lang w:val="en-SG"/>
+        </w:rPr>
+        <w:t>Identify the client</w:t>
+      </w:r>
+    </w:p>
+    <w:p>
+      <w:r>
+        <w:t xml:space="preserve">The client for this project would be Yelp. </w:t>
+      </w:r>
+    </w:p>
+    <w:p/>
+    <w:p>
+      <w:r>
+        <w:t xml:space="preserve">An easier review experience with more reflective ratings, would add value to all </w:t>
+      </w:r>
+      <w:r>
+        <w:t>to their</w:t>
+      </w:r>
+      <w:r>
+        <w:t xml:space="preserve"> major stakeholders:</w:t>
+      </w:r>
+    </w:p>
+    <w:p>
+      <w:r>
+        <w:t xml:space="preserve">- </w:t>
+      </w:r>
       <w:proofErr w:type="gramStart"/>
       <w:r>
-        <w:lastRenderedPageBreak/>
-        <w:t>### 1.</w:t>
+        <w:t>a</w:t>
       </w:r>
       <w:proofErr w:type="gramEnd"/>
       <w:r>
+        <w:t xml:space="preserve"> dynamic rating could help reduce the cognitive load on the reviewers, making reviews easier</w:t>
+      </w:r>
+    </w:p>
+    <w:p>
+      <w:r>
+        <w:t xml:space="preserve">- </w:t>
+      </w:r>
+      <w:proofErr w:type="gramStart"/>
+      <w:r>
+        <w:t>better</w:t>
+      </w:r>
+      <w:proofErr w:type="gramEnd"/>
+      <w:r>
+        <w:t xml:space="preserve"> rating accuracy helps new customers with their online research</w:t>
+      </w:r>
+    </w:p>
+    <w:p>
+      <w:r>
+        <w:t xml:space="preserve">- </w:t>
+      </w:r>
+      <w:proofErr w:type="gramStart"/>
+      <w:r>
+        <w:t>more</w:t>
+      </w:r>
+      <w:proofErr w:type="gramEnd"/>
+      <w:r>
+        <w:t xml:space="preserve"> reflective ratings  reduce frustration / confusion of establishment proprietors arising from an unconsidered rating</w:t>
+      </w:r>
+    </w:p>
+    <w:p>
+      <w:r>
+        <w:t xml:space="preserve">- </w:t>
+      </w:r>
+      <w:proofErr w:type="gramStart"/>
+      <w:r>
+        <w:t>the</w:t>
+      </w:r>
+      <w:proofErr w:type="gramEnd"/>
+      <w:r>
+        <w:t xml:space="preserve"> platform's (e.g. Yelp) quality of reviews is improved - providing better, cleaner data</w:t>
+      </w:r>
+    </w:p>
+    <w:p/>
+    <w:p>
+      <w:pPr>
+        <w:pStyle w:val="Heading3"/>
+        <w:rPr>
+          <w:lang w:val="en-SG"/>
+        </w:rPr>
+      </w:pPr>
+      <w:r>
+        <w:t xml:space="preserve">3. </w:t>
+      </w:r>
+      <w:r>
+        <w:rPr>
+          <w:lang w:val="en-SG"/>
+        </w:rPr>
+        <w:t xml:space="preserve">Describe </w:t>
+      </w:r>
+      <w:r>
+        <w:rPr>
+          <w:lang w:val="en-SG"/>
+        </w:rPr>
+        <w:t>the</w:t>
+      </w:r>
+      <w:r>
+        <w:rPr>
+          <w:lang w:val="en-SG"/>
+        </w:rPr>
+        <w:t xml:space="preserve"> data set, and how </w:t>
+      </w:r>
+      <w:r>
+        <w:rPr>
+          <w:lang w:val="en-SG"/>
+        </w:rPr>
+        <w:t>it was</w:t>
+      </w:r>
+      <w:r>
+        <w:rPr>
+          <w:lang w:val="en-SG"/>
+        </w:rPr>
+        <w:t xml:space="preserve"> cleaned/wrangled</w:t>
+      </w:r>
+    </w:p>
+    <w:p>
+      <w:r>
+        <w:t xml:space="preserve">For more </w:t>
+      </w:r>
+      <w:r>
+        <w:t>details</w:t>
+      </w:r>
+      <w:r>
+        <w:t>, please refer to the document titled: `</w:t>
+      </w:r>
+      <w:r>
+        <w:rPr>
+          <w:rStyle w:val="QuoteChar"/>
+        </w:rPr>
+        <w:t>Capstone1_writeup_datawrangling</w:t>
+      </w:r>
+      <w:r>
         <w:t xml:space="preserve"> </w:t>
       </w:r>
       <w:r>
-        <w:rPr>
-          <w:lang w:val="en-SG"/>
-        </w:rPr>
-        <w:t>Define the problem</w:t>
-      </w:r>
-    </w:p>
-    <w:p>
-      <w:r>
-        <w:t>With the event of social media and online directories - such as Yelp, TripAdvisor and Zomato - online marketing is becoming an increasing important aspect of promoting a business.</w:t>
-      </w:r>
-    </w:p>
-    <w:p/>
-    <w:p>
-      <w:r>
-        <w:t>In particular, reviews and ratings of a restaurant could make or break a new establishment. It is now a common practice for customers to checkout a restaurant (or establishment) using online reviews and ratings before giving it a try.</w:t>
-      </w:r>
-    </w:p>
-    <w:p/>
-    <w:p>
-      <w:r>
-        <w:t>This project will predict Yelp's 5-star rating based on the review written.</w:t>
-      </w:r>
-    </w:p>
-    <w:p/>
-    <w:p>
-      <w:r>
-        <w:t>The prediction could be used as part of a new feature to change the default rating from a static value (e.g. default of 3 stars or 0 stars) into a dynamic default value based on the review. This default rating would still need to be accepted by the reviewer.</w:t>
+        <w:t>`</w:t>
+      </w:r>
+      <w:r>
+        <w:t xml:space="preserve"> and its accompanying jupyter notebook.</w:t>
+      </w:r>
+    </w:p>
+    <w:p/>
+    <w:p>
+      <w:r>
+        <w:t>The dataset was obtained as part the '[Yelp dataSet Challenge - Round 10](https://www.yelp.com.sg/dataset)' (September 1, 2017 to December 31, 2017)</w:t>
+      </w:r>
+      <w:r>
+        <w:t xml:space="preserve">. </w:t>
+      </w:r>
+      <w:r>
+        <w:t>In particular, the `</w:t>
+      </w:r>
+      <w:r>
+        <w:rPr>
+          <w:rStyle w:val="QuoteChar"/>
+        </w:rPr>
+        <w:t>review.json</w:t>
+      </w:r>
+      <w:r>
+        <w:t>` and `</w:t>
+      </w:r>
+      <w:r>
+        <w:rPr>
+          <w:rStyle w:val="QuoteChar"/>
+        </w:rPr>
+        <w:t>business.json</w:t>
+      </w:r>
+      <w:r>
+        <w:t>` files from the JSON dataset.</w:t>
+      </w:r>
+    </w:p>
+    <w:p/>
+    <w:p>
+      <w:r>
+        <w:t>These are currently stored in the folder labeled `</w:t>
       </w:r>
       <w:r>
         <w:t xml:space="preserve"> </w:t>
       </w:r>
       <w:r>
-        <w:t xml:space="preserve">Alternatively, this could be used to trigger is a verification for the user to confirm the rating if the predicted rating is significantly different from the actual rating.  </w:t>
-      </w:r>
-      <w:r>
-        <w:t xml:space="preserve">Regardless of implementation method, the intent of the prediction is to help make review ratings more accurately reflect the reviewer’s opinion. </w:t>
+        <w:rPr>
+          <w:rStyle w:val="QuoteChar"/>
+        </w:rPr>
+        <w:t>01_raw_data</w:t>
+      </w:r>
+      <w:r>
+        <w:t xml:space="preserve">`. </w:t>
+      </w:r>
+      <w:r>
+        <w:t>In accordance with the</w:t>
+      </w:r>
+      <w:r>
+        <w:t xml:space="preserve"> terms and conditions of the dataset </w:t>
+      </w:r>
+      <w:r>
+        <w:t xml:space="preserve">usage, </w:t>
+      </w:r>
+      <w:r>
+        <w:t xml:space="preserve">the data shall </w:t>
+      </w:r>
+      <w:r>
+        <w:t xml:space="preserve">not </w:t>
+      </w:r>
+      <w:r>
+        <w:t xml:space="preserve">be </w:t>
+      </w:r>
+      <w:r>
+        <w:t>shared in the G</w:t>
+      </w:r>
+      <w:r>
+        <w:t xml:space="preserve">ithub repo. </w:t>
+      </w:r>
+    </w:p>
+    <w:p/>
+    <w:p>
+      <w:pPr>
+        <w:pStyle w:val="Heading4"/>
+      </w:pPr>
+      <w:r>
+        <w:t xml:space="preserve">Exploring the dataset </w:t>
+      </w:r>
+    </w:p>
+    <w:p>
+      <w:r>
+        <w:t>After the dataset was loaded in, 3 functions were used: `</w:t>
+      </w:r>
+      <w:proofErr w:type="gramStart"/>
+      <w:r>
+        <w:t>.</w:t>
+      </w:r>
+      <w:r>
+        <w:rPr>
+          <w:rStyle w:val="QuoteChar"/>
+        </w:rPr>
+        <w:t>shape</w:t>
+      </w:r>
+      <w:proofErr w:type="gramEnd"/>
+      <w:r>
+        <w:rPr>
+          <w:rStyle w:val="QuoteChar"/>
+        </w:rPr>
+        <w:t>`</w:t>
+      </w:r>
+      <w:r>
+        <w:t>,  `</w:t>
+      </w:r>
+      <w:r>
+        <w:rPr>
+          <w:rStyle w:val="QuoteChar"/>
+        </w:rPr>
+        <w:t>.info</w:t>
+      </w:r>
+      <w:r>
+        <w:t xml:space="preserve">`, </w:t>
+      </w:r>
+      <w:r>
+        <w:rPr>
+          <w:rStyle w:val="QuoteChar"/>
+        </w:rPr>
+        <w:t>`.describe</w:t>
+      </w:r>
+      <w:bookmarkStart w:id="0" w:name="_GoBack"/>
+      <w:r>
+        <w:rPr>
+          <w:rStyle w:val="QuoteChar"/>
+        </w:rPr>
+        <w:t>`</w:t>
+      </w:r>
+      <w:bookmarkEnd w:id="0"/>
+      <w:r>
+        <w:t xml:space="preserve">. </w:t>
+      </w:r>
+      <w:r>
+        <w:t>A null check was performed, a</w:t>
+      </w:r>
+      <w:r>
+        <w:t xml:space="preserve">nd a head of 50 was used to eyeball the data set. </w:t>
+      </w:r>
+    </w:p>
+    <w:p/>
+    <w:p>
+      <w:r>
+        <w:t>The</w:t>
+      </w:r>
+      <w:r>
+        <w:t xml:space="preserve"> following observations were made</w:t>
+      </w:r>
+      <w:r>
+        <w:t xml:space="preserve"> about the `</w:t>
+      </w:r>
+      <w:r>
+        <w:rPr>
+          <w:rStyle w:val="QuoteChar"/>
+        </w:rPr>
+        <w:t>review</w:t>
+      </w:r>
+      <w:proofErr w:type="gramStart"/>
+      <w:r>
+        <w:t>`  data</w:t>
+      </w:r>
+      <w:proofErr w:type="gramEnd"/>
+      <w:r>
+        <w:t xml:space="preserve">: </w:t>
+      </w:r>
+    </w:p>
+    <w:p>
+      <w:r>
+        <w:t>1. There were no null values</w:t>
+      </w:r>
+    </w:p>
+    <w:p>
+      <w:r>
+        <w:t xml:space="preserve">2. Except for the data, the data types from the column were correct </w:t>
+      </w:r>
+    </w:p>
+    <w:p>
+      <w:r>
+        <w:t>3. The full data set had ~ 4.7 million observations</w:t>
+      </w:r>
+    </w:p>
+    <w:p>
+      <w:r>
+        <w:t xml:space="preserve">4. Non-restaurant businesses were also reviewed (e.g. accommodation) </w:t>
+      </w:r>
+    </w:p>
+    <w:p>
+      <w:r>
+        <w:t xml:space="preserve">5. Reviews were not all in English  </w:t>
+      </w:r>
+    </w:p>
+    <w:p/>
+    <w:p>
+      <w:r>
+        <w:t xml:space="preserve">For the </w:t>
+      </w:r>
+      <w:r>
+        <w:t>`</w:t>
+      </w:r>
+      <w:r>
+        <w:rPr>
+          <w:rStyle w:val="QuoteChar"/>
+        </w:rPr>
+        <w:t>business</w:t>
+      </w:r>
+      <w:r>
+        <w:t>`</w:t>
+      </w:r>
+      <w:r>
+        <w:t xml:space="preserve"> data: </w:t>
+      </w:r>
+    </w:p>
+    <w:p>
+      <w:r>
+        <w:t>1. There were only 2 null values (1 Lat, 1 Long)</w:t>
+      </w:r>
+    </w:p>
+    <w:p>
+      <w:r>
+        <w:t>2. The data types were not an issue but there were a number of columns related to the location of the business</w:t>
+      </w:r>
+    </w:p>
+    <w:p>
+      <w:r>
+        <w:t>3. The full data set had ~ 150 k observations</w:t>
+      </w:r>
+    </w:p>
+    <w:p>
+      <w:r>
+        <w:t>4. Non-restaurants were included</w:t>
+      </w:r>
+    </w:p>
+    <w:p>
+      <w:r>
+        <w:t xml:space="preserve">5. A number of locations were outside the USA (e.g. </w:t>
+      </w:r>
+      <w:r>
+        <w:rPr>
+          <w:rStyle w:val="QuoteChar"/>
+        </w:rPr>
+        <w:t xml:space="preserve">state: ON, postal_code: M4K 1N7 </w:t>
+      </w:r>
+      <w:r>
+        <w:t xml:space="preserve">refers to Toronto). Unique state values and the range of lat long values were further analyzed and revealed that a number of businesses were outside the USA. </w:t>
+      </w:r>
+    </w:p>
+    <w:p/>
+    <w:p>
+      <w:pPr>
+        <w:pStyle w:val="Heading4"/>
+      </w:pPr>
+      <w:r>
+        <w:t xml:space="preserve">Cleaning the dataset </w:t>
+      </w:r>
+    </w:p>
+    <w:p>
+      <w:r>
+        <w:t>To clean the review data, very little clean up was necessary. The date was converted to datetime but the stars were kept as integers vs</w:t>
+      </w:r>
+      <w:r>
+        <w:t>.</w:t>
+      </w:r>
+      <w:r>
+        <w:t xml:space="preserve"> categories.</w:t>
+      </w:r>
+    </w:p>
+    <w:p/>
+    <w:p>
+      <w:r>
+        <w:t xml:space="preserve">To clean the business data: </w:t>
+      </w:r>
+    </w:p>
+    <w:p>
+      <w:r>
+        <w:t xml:space="preserve">- </w:t>
+      </w:r>
+      <w:proofErr w:type="gramStart"/>
+      <w:r>
+        <w:t>non</w:t>
+      </w:r>
+      <w:proofErr w:type="gramEnd"/>
+      <w:r>
+        <w:t>-restaurant</w:t>
+      </w:r>
+      <w:r>
+        <w:t xml:space="preserve"> </w:t>
+      </w:r>
+      <w:r>
+        <w:t xml:space="preserve">businesses were removed. Leaving ~ 50k observations (almost 1/3 the original number of businesses although the impact on the number of reviews is less severe). </w:t>
+      </w:r>
+    </w:p>
+    <w:p>
+      <w:r>
+        <w:t xml:space="preserve">- </w:t>
+      </w:r>
+      <w:proofErr w:type="gramStart"/>
+      <w:r>
+        <w:t>next</w:t>
+      </w:r>
+      <w:proofErr w:type="gramEnd"/>
+      <w:r>
+        <w:t xml:space="preserve">, restaurants outside the USA were removed using a bounding box of min-max latitude and longitudinal values. The bounding box for the US is (49.3457868 # north lat) (24.7433195 # south lat) (-124.7844079 # west long) (-66.9513812 # east long). This reduced the dataset to ~48k observations. </w:t>
+      </w:r>
+    </w:p>
+    <w:p/>
+    <w:p>
+      <w:r>
+        <w:t xml:space="preserve">The restaurant data frame was merged with the review dataframe using an inner join on the </w:t>
+      </w:r>
+      <w:r>
+        <w:rPr>
+          <w:rStyle w:val="QuoteChar"/>
+        </w:rPr>
+        <w:t>‘business_id’.</w:t>
+      </w:r>
+      <w:r>
+        <w:t xml:space="preserve"> </w:t>
+      </w:r>
+      <w:r>
+        <w:t xml:space="preserve">For the merged data, the following observations were made: </w:t>
+      </w:r>
+    </w:p>
+    <w:p>
+      <w:r>
+        <w:t>1. There were no null values</w:t>
+      </w:r>
+    </w:p>
+    <w:p>
+      <w:r>
+        <w:t xml:space="preserve">2. </w:t>
+      </w:r>
+      <w:r>
+        <w:t xml:space="preserve">Inner join reduced the total number of </w:t>
+      </w:r>
+      <w:r>
+        <w:t xml:space="preserve">observations (i.e. </w:t>
+      </w:r>
+      <w:r>
+        <w:t>reviews</w:t>
+      </w:r>
+      <w:r>
+        <w:t>) from ~4.</w:t>
+      </w:r>
+      <w:r>
+        <w:t>7</w:t>
+      </w:r>
+      <w:r>
+        <w:t xml:space="preserve">4 million from all businesses </w:t>
+      </w:r>
+      <w:r>
+        <w:t xml:space="preserve">to </w:t>
+      </w:r>
+      <w:r>
+        <w:t>~ 2.92 million</w:t>
+      </w:r>
+      <w:r>
+        <w:t xml:space="preserve"> from restaurants </w:t>
+      </w:r>
+      <w:r>
+        <w:t xml:space="preserve">alone to the ~2.88 </w:t>
+      </w:r>
+      <w:r>
+        <w:t>from restaurants in the USA bounding box</w:t>
+      </w:r>
+      <w:r>
+        <w:t>.</w:t>
+      </w:r>
+    </w:p>
+    <w:p/>
+    <w:p>
+      <w:r>
+        <w:t>A</w:t>
+      </w:r>
+      <w:r>
+        <w:t xml:space="preserve"> bar chart to </w:t>
+      </w:r>
+      <w:r>
+        <w:t>showed</w:t>
+      </w:r>
+      <w:r>
+        <w:t xml:space="preserve"> a bias t</w:t>
+      </w:r>
+      <w:r>
+        <w:t xml:space="preserve">owards positive 5 star ratings but uncovered no outliers. Data exploration will be discussed in the next section. </w:t>
+      </w:r>
+    </w:p>
+    <w:p/>
+    <w:p>
+      <w:pPr>
+        <w:pStyle w:val="Heading4"/>
+      </w:pPr>
+      <w:r>
+        <w:t xml:space="preserve">Pre-processing text  </w:t>
+      </w:r>
+    </w:p>
+    <w:p>
+      <w:r>
+        <w:t>The pre-processing of the review text involved 5 steps. These were defined in function named `</w:t>
+      </w:r>
+      <w:r>
+        <w:rPr>
+          <w:rStyle w:val="QuoteChar"/>
+        </w:rPr>
+        <w:t>pre_process_review</w:t>
+      </w:r>
+      <w:r>
+        <w:t>`:</w:t>
+      </w:r>
+    </w:p>
+    <w:p>
+      <w:r>
+        <w:t xml:space="preserve">1. Removed punctuation </w:t>
+      </w:r>
+    </w:p>
+    <w:p>
+      <w:r>
+        <w:t>2. Convert characters to lower case</w:t>
+      </w:r>
+    </w:p>
+    <w:p>
+      <w:r>
+        <w:t>3. Removal of stop words</w:t>
+      </w:r>
+    </w:p>
+    <w:p>
+      <w:r>
+        <w:t>4. Lemmatization of words</w:t>
+      </w:r>
+    </w:p>
+    <w:p>
+      <w:r>
+        <w:t>5. Conversion for review text string to a list of words (tokenization)</w:t>
+      </w:r>
+    </w:p>
+    <w:p/>
+    <w:p>
+      <w:r>
+        <w:t xml:space="preserve">Note that the additional step of expanding contractions was not used, but it would come as step 1 if it were needed.  </w:t>
       </w:r>
     </w:p>
     <w:p/>
     <w:p>
       <w:pPr>
         <w:pStyle w:val="Heading3"/>
-      </w:pPr>
+        <w:rPr>
+          <w:lang w:val="en-SG"/>
+        </w:rPr>
+      </w:pPr>
+      <w:r>
+        <w:t xml:space="preserve">4. </w:t>
+      </w:r>
+      <w:r>
+        <w:rPr>
+          <w:lang w:val="en-SG"/>
+        </w:rPr>
+        <w:t xml:space="preserve">List other potential data sets </w:t>
+      </w:r>
+      <w:r>
+        <w:rPr>
+          <w:lang w:val="en-SG"/>
+        </w:rPr>
+        <w:t>that could be used</w:t>
+      </w:r>
+    </w:p>
+    <w:p>
+      <w:r>
+        <w:t>Other potential data set</w:t>
+      </w:r>
+      <w:r>
+        <w:t xml:space="preserve"> that could be used to explore the </w:t>
+      </w:r>
+      <w:r>
+        <w:t xml:space="preserve">current </w:t>
+      </w:r>
+      <w:r>
+        <w:t>data</w:t>
+      </w:r>
+      <w:r>
+        <w:t xml:space="preserve"> </w:t>
+      </w:r>
+      <w:r>
+        <w:t>set is: `</w:t>
+      </w:r>
+      <w:r>
+        <w:t xml:space="preserve"> </w:t>
+      </w:r>
+      <w:r>
+        <w:rPr>
+          <w:rStyle w:val="QuoteChar"/>
+        </w:rPr>
+        <w:t>user.json</w:t>
+      </w:r>
+      <w:r>
+        <w:t>` file from the '[Yelp dataSet Challenge - Round 10](https://www.yelp.com.sg/dataset)</w:t>
+      </w:r>
       <w:proofErr w:type="gramStart"/>
       <w:r>
-        <w:t xml:space="preserve">### </w:t>
-      </w:r>
-      <w:r>
-        <w:rPr>
-          <w:lang w:val="en-SG"/>
-        </w:rPr>
-        <w:t>2.</w:t>
+        <w:t>'  dataset</w:t>
       </w:r>
       <w:proofErr w:type="gramEnd"/>
       <w:r>
-        <w:rPr>
-          <w:lang w:val="en-SG"/>
-        </w:rPr>
-        <w:t xml:space="preserve"> </w:t>
-      </w:r>
-      <w:r>
-        <w:rPr>
-          <w:lang w:val="en-SG"/>
-        </w:rPr>
-        <w:t>Identify the client</w:t>
-      </w:r>
-    </w:p>
-    <w:p>
-      <w:r>
-        <w:t xml:space="preserve">The client for this project would be Yelp. </w:t>
-      </w:r>
-    </w:p>
-    <w:p/>
-    <w:p>
-      <w:r>
-        <w:t xml:space="preserve">An easier review experience with more reflective ratings, would add value to all </w:t>
-      </w:r>
-      <w:r>
-        <w:t>to their</w:t>
-      </w:r>
-      <w:r>
-        <w:t xml:space="preserve"> major stakeholders:</w:t>
+        <w:t xml:space="preserve">. This could be joined onto the column in the review dataframe titled: </w:t>
+      </w:r>
+      <w:r>
+        <w:rPr>
+          <w:rStyle w:val="QuoteChar"/>
+        </w:rPr>
+        <w:t>user_id</w:t>
+      </w:r>
+      <w:r>
+        <w:t xml:space="preserve">. </w:t>
+      </w:r>
+    </w:p>
+    <w:p>
+      <w:r>
+        <w:t>This data would be especially interesting if one were to do an analysis regarding the usefulness of a review. However, it is not expected to impact the current analysis on prediction of the star rating for a given review</w:t>
+      </w:r>
+      <w:r>
+        <w:t>,</w:t>
+      </w:r>
+      <w:r>
+        <w:t xml:space="preserve"> since majority of reviews come from reviewers with few reviews</w:t>
+      </w:r>
+      <w:r>
+        <w:t xml:space="preserve"> (as seen in the next section)</w:t>
+      </w:r>
+      <w:r>
+        <w:t>.</w:t>
+      </w:r>
+    </w:p>
+    <w:p/>
+    <w:p>
+      <w:pPr>
+        <w:pStyle w:val="Heading3"/>
+      </w:pPr>
+      <w:r>
+        <w:t xml:space="preserve">5. </w:t>
+      </w:r>
+      <w:r>
+        <w:rPr>
+          <w:lang w:val="en-SG"/>
+        </w:rPr>
+        <w:t>Explain the initial findings</w:t>
+      </w:r>
+    </w:p>
+    <w:p>
+      <w:r>
+        <w:t xml:space="preserve">For more </w:t>
+      </w:r>
+      <w:r>
+        <w:t>details</w:t>
+      </w:r>
+      <w:r>
+        <w:t>, please refer to the documents titled: `</w:t>
+      </w:r>
+      <w:r>
+        <w:rPr>
+          <w:rStyle w:val="QuoteChar"/>
+        </w:rPr>
+        <w:t>Capstone1_datastorytelling</w:t>
+      </w:r>
+      <w:proofErr w:type="gramStart"/>
+      <w:r>
+        <w:t xml:space="preserve">` </w:t>
+      </w:r>
+      <w:r>
+        <w:t>,</w:t>
+      </w:r>
+      <w:proofErr w:type="gramEnd"/>
+      <w:r>
+        <w:t xml:space="preserve"> `</w:t>
+      </w:r>
+      <w:r>
+        <w:rPr>
+          <w:rStyle w:val="QuoteChar"/>
+        </w:rPr>
+        <w:t>Capstone1_writeup_inferentialStatistics</w:t>
+      </w:r>
+      <w:r>
+        <w:t>`</w:t>
+      </w:r>
+      <w:r>
+        <w:t xml:space="preserve"> and their accompanying Jupyter notebooks</w:t>
+      </w:r>
+      <w:r>
+        <w:t>.</w:t>
+      </w:r>
+    </w:p>
+    <w:p/>
+    <w:p>
+      <w:r>
+        <w:t>An initial analysis of the data helped support the initial hypothesis of the project outlined</w:t>
+      </w:r>
+      <w:r>
+        <w:t xml:space="preserve"> at the start of this document: </w:t>
       </w:r>
     </w:p>
     <w:p>
       <w:r>
         <w:t xml:space="preserve">- </w:t>
       </w:r>
-      <w:proofErr w:type="gramStart"/>
-      <w:r>
-        <w:t>a</w:t>
-      </w:r>
-      <w:proofErr w:type="gramEnd"/>
-      <w:r>
-        <w:t xml:space="preserve"> dynamic rating could help reduce the cognitive load on the reviewers, making reviews easier</w:t>
+      <w:r>
+        <w:t>Yelp reviews are</w:t>
+      </w:r>
+      <w:r>
+        <w:t xml:space="preserve"> relevant in today’s context </w:t>
+      </w:r>
+    </w:p>
+    <w:p>
+      <w:r>
+        <w:t>- R</w:t>
+      </w:r>
+      <w:r>
+        <w:t xml:space="preserve">eview </w:t>
+      </w:r>
+      <w:r>
+        <w:t>ratings could have</w:t>
+      </w:r>
+      <w:r>
+        <w:t xml:space="preserve"> significant impact on </w:t>
+      </w:r>
+      <w:r>
+        <w:t xml:space="preserve">a restaurant </w:t>
       </w:r>
     </w:p>
     <w:p>
       <w:r>
         <w:t xml:space="preserve">- </w:t>
       </w:r>
-      <w:proofErr w:type="gramStart"/>
-      <w:r>
-        <w:t>better</w:t>
-      </w:r>
-      <w:proofErr w:type="gramEnd"/>
-      <w:r>
-        <w:t xml:space="preserve"> rating accuracy helps new customers with their online research</w:t>
-      </w:r>
-    </w:p>
-    <w:p>
-      <w:r>
-        <w:t xml:space="preserve">- </w:t>
-      </w:r>
-      <w:proofErr w:type="gramStart"/>
-      <w:r>
-        <w:t>more</w:t>
-      </w:r>
-      <w:proofErr w:type="gramEnd"/>
-      <w:r>
-        <w:t xml:space="preserve"> reflective ratings  reduce frustration / confusion of establishment proprietors arising from an unconsidered rating</w:t>
-      </w:r>
-    </w:p>
-    <w:p>
-      <w:r>
-        <w:t xml:space="preserve">- </w:t>
-      </w:r>
-      <w:proofErr w:type="gramStart"/>
-      <w:r>
-        <w:t>the</w:t>
-      </w:r>
-      <w:proofErr w:type="gramEnd"/>
-      <w:r>
-        <w:t xml:space="preserve"> platform's (e.g. Yelp) quality of reviews is improved - providing better, cleaner data</w:t>
-      </w:r>
-    </w:p>
-    <w:p/>
-    <w:p>
-      <w:pPr>
-        <w:pStyle w:val="Heading3"/>
-        <w:rPr>
-          <w:lang w:val="en-SG"/>
-        </w:rPr>
-      </w:pPr>
-      <w:proofErr w:type="gramStart"/>
-      <w:r>
-        <w:t>### 3.</w:t>
-      </w:r>
-      <w:proofErr w:type="gramEnd"/>
-      <w:r>
-        <w:t xml:space="preserve"> </w:t>
-      </w:r>
-      <w:r>
-        <w:rPr>
-          <w:lang w:val="en-SG"/>
-        </w:rPr>
-        <w:t xml:space="preserve">Describe </w:t>
-      </w:r>
-      <w:r>
-        <w:rPr>
-          <w:lang w:val="en-SG"/>
-        </w:rPr>
-        <w:t>the</w:t>
-      </w:r>
-      <w:r>
-        <w:rPr>
-          <w:lang w:val="en-SG"/>
-        </w:rPr>
-        <w:t xml:space="preserve"> data set, and how </w:t>
-      </w:r>
-      <w:r>
-        <w:rPr>
-          <w:lang w:val="en-SG"/>
-        </w:rPr>
-        <w:t>it was</w:t>
-      </w:r>
-      <w:r>
-        <w:rPr>
-          <w:lang w:val="en-SG"/>
-        </w:rPr>
-        <w:t xml:space="preserve"> cleaned/wrangled</w:t>
-      </w:r>
-    </w:p>
-    <w:p>
-      <w:r>
-        <w:t xml:space="preserve">For more </w:t>
-      </w:r>
-      <w:r>
-        <w:t>details</w:t>
-      </w:r>
-      <w:r>
-        <w:t>, please refer to the document titled: `</w:t>
-      </w:r>
-      <w:r>
-        <w:t>Capstone1_writeup_datawrangling</w:t>
-      </w:r>
-      <w:r>
-        <w:t xml:space="preserve"> </w:t>
-      </w:r>
-      <w:r>
-        <w:t>`</w:t>
-      </w:r>
-      <w:r>
-        <w:t xml:space="preserve"> and its accompanying jupyter notebook.</w:t>
-      </w:r>
-    </w:p>
-    <w:p/>
-    <w:p>
-      <w:r>
-        <w:t>The dataset was obtained as part the '[Yelp dataSet Challenge - Round 10](https://www.yelp.com.sg/dataset)' (September 1, 2017 to December 31, 2017)</w:t>
-      </w:r>
-      <w:r>
-        <w:t xml:space="preserve">. </w:t>
-      </w:r>
-      <w:r>
-        <w:t>In particular, the `review.json` and `business.json` files from the JSON dataset.</w:t>
-      </w:r>
-    </w:p>
-    <w:p/>
-    <w:p>
-      <w:r>
-        <w:t>These are currently stored in the folder labeled `</w:t>
-      </w:r>
-      <w:r>
-        <w:t xml:space="preserve"> 01_raw_data</w:t>
-      </w:r>
-      <w:r>
-        <w:t xml:space="preserve">`. </w:t>
-      </w:r>
-      <w:r>
-        <w:t>In accordance with the</w:t>
-      </w:r>
-      <w:r>
-        <w:t xml:space="preserve"> terms and conditions of the dataset </w:t>
-      </w:r>
-      <w:r>
-        <w:t xml:space="preserve">usage, </w:t>
-      </w:r>
-      <w:r>
-        <w:t xml:space="preserve">the data shall </w:t>
-      </w:r>
-      <w:r>
-        <w:t xml:space="preserve">not </w:t>
-      </w:r>
-      <w:r>
-        <w:t xml:space="preserve">be </w:t>
-      </w:r>
-      <w:r>
-        <w:t>shared in the G</w:t>
-      </w:r>
-      <w:r>
-        <w:t xml:space="preserve">ithub repo. </w:t>
+      <w:r>
+        <w:t>Review text can be used as a predictor of star ratings</w:t>
       </w:r>
     </w:p>
     <w:p/>
@@ -470,487 +1032,7 @@
         <w:pStyle w:val="Heading4"/>
       </w:pPr>
       <w:r>
-        <w:t xml:space="preserve">#### Exploring the dataset </w:t>
-      </w:r>
-    </w:p>
-    <w:p>
-      <w:r>
-        <w:t>After the dataset was loaded in, 3 functions were used: `</w:t>
-      </w:r>
-      <w:proofErr w:type="gramStart"/>
-      <w:r>
-        <w:t>.shape</w:t>
-      </w:r>
-      <w:proofErr w:type="gramEnd"/>
-      <w:r>
-        <w:t xml:space="preserve">`,  `.info`, `.describe`. </w:t>
-      </w:r>
-      <w:r>
-        <w:t>A null check was performed, a</w:t>
-      </w:r>
-      <w:r>
-        <w:t xml:space="preserve">nd a head of 50 was used to eyeball the data set. </w:t>
-      </w:r>
-    </w:p>
-    <w:p/>
-    <w:p>
-      <w:r>
-        <w:t>The</w:t>
-      </w:r>
-      <w:r>
-        <w:t xml:space="preserve"> following observations were made</w:t>
-      </w:r>
-      <w:r>
-        <w:t xml:space="preserve"> about the `review</w:t>
-      </w:r>
-      <w:proofErr w:type="gramStart"/>
-      <w:r>
-        <w:t>`  data</w:t>
-      </w:r>
-      <w:proofErr w:type="gramEnd"/>
-      <w:r>
-        <w:t xml:space="preserve">: </w:t>
-      </w:r>
-    </w:p>
-    <w:p>
-      <w:r>
-        <w:t>1. There were no null values</w:t>
-      </w:r>
-    </w:p>
-    <w:p>
-      <w:r>
-        <w:t xml:space="preserve">2. Except for the data, the data types from the column were correct </w:t>
-      </w:r>
-    </w:p>
-    <w:p>
-      <w:r>
-        <w:t>3. The full data set had ~ 4.7 million observations</w:t>
-      </w:r>
-    </w:p>
-    <w:p>
-      <w:r>
-        <w:t xml:space="preserve">4. Non-restaurant businesses were also reviewed (e.g. accommodation) </w:t>
-      </w:r>
-    </w:p>
-    <w:p>
-      <w:r>
-        <w:t xml:space="preserve">5. Reviews were not all in English  </w:t>
-      </w:r>
-    </w:p>
-    <w:p/>
-    <w:p>
-      <w:r>
-        <w:t xml:space="preserve">For the </w:t>
-      </w:r>
-      <w:r>
-        <w:t>`</w:t>
-      </w:r>
-      <w:r>
-        <w:t>business</w:t>
-      </w:r>
-      <w:r>
-        <w:t>`</w:t>
-      </w:r>
-      <w:r>
-        <w:t xml:space="preserve"> data: </w:t>
-      </w:r>
-    </w:p>
-    <w:p>
-      <w:r>
-        <w:t>1. There were only 2 null values (1 Lat, 1 Long)</w:t>
-      </w:r>
-    </w:p>
-    <w:p>
-      <w:r>
-        <w:t>2. The data types were not an issue but there were a number of columns related to the location of the business</w:t>
-      </w:r>
-    </w:p>
-    <w:p>
-      <w:r>
-        <w:t>3. The full data set had ~ 150 k observations</w:t>
-      </w:r>
-    </w:p>
-    <w:p>
-      <w:r>
-        <w:t>4. Non-restaurants were included</w:t>
-      </w:r>
-    </w:p>
-    <w:p>
-      <w:r>
-        <w:t xml:space="preserve">5. A number of locations were outside the USA (e.g. state: ON, postal_code: M4K 1N7 refers to Toronto). Unique state values and the range of lat long values were further analyzed and revealed that a number of businesses were outside the USA. </w:t>
-      </w:r>
-    </w:p>
-    <w:p/>
-    <w:p>
-      <w:pPr>
-        <w:pStyle w:val="Heading4"/>
-      </w:pPr>
-      <w:r>
-        <w:t xml:space="preserve">#### Cleaning the dataset </w:t>
-      </w:r>
-    </w:p>
-    <w:p>
-      <w:r>
-        <w:t>To clean the review data, very little clean up was necessary. The date was converted to datetime but the stars were kept as integers vs</w:t>
-      </w:r>
-      <w:r>
-        <w:t>.</w:t>
-      </w:r>
-      <w:r>
-        <w:t xml:space="preserve"> categories.</w:t>
-      </w:r>
-    </w:p>
-    <w:p/>
-    <w:p>
-      <w:r>
-        <w:t xml:space="preserve">To clean the business data: </w:t>
-      </w:r>
-    </w:p>
-    <w:p>
-      <w:r>
-        <w:t xml:space="preserve">- </w:t>
-      </w:r>
-      <w:proofErr w:type="gramStart"/>
-      <w:r>
-        <w:t>non</w:t>
-      </w:r>
-      <w:proofErr w:type="gramEnd"/>
-      <w:r>
-        <w:t>-restaurant</w:t>
-      </w:r>
-      <w:r>
-        <w:t xml:space="preserve"> </w:t>
-      </w:r>
-      <w:r>
-        <w:t xml:space="preserve">businesses were removed. Leaving ~ 50k observations (almost 1/3 the original number of businesses although the impact on the number of reviews is less severe). </w:t>
-      </w:r>
-    </w:p>
-    <w:p>
-      <w:r>
-        <w:t xml:space="preserve">- </w:t>
-      </w:r>
-      <w:proofErr w:type="gramStart"/>
-      <w:r>
-        <w:t>next</w:t>
-      </w:r>
-      <w:proofErr w:type="gramEnd"/>
-      <w:r>
-        <w:t xml:space="preserve">, restaurants outside the USA were removed using a bounding box of min-max latitude and longitudinal values. The bounding box for the US is (49.3457868 # north lat) (24.7433195 # south lat) (-124.7844079 # west long) (-66.9513812 # east long). This reduced the dataset to ~48k observations. </w:t>
-      </w:r>
-    </w:p>
-    <w:p/>
-    <w:p>
-      <w:r>
-        <w:t xml:space="preserve">The restaurant data frame was merged with the review dataframe using an inner join on the ‘business_id’. </w:t>
-      </w:r>
-      <w:r>
-        <w:t xml:space="preserve">For the merged data, the following observations were made: </w:t>
-      </w:r>
-    </w:p>
-    <w:p>
-      <w:r>
-        <w:t>1. There were no null values</w:t>
-      </w:r>
-    </w:p>
-    <w:p>
-      <w:r>
-        <w:t xml:space="preserve">2. </w:t>
-      </w:r>
-      <w:r>
-        <w:t xml:space="preserve">Inner join reduced the total number of </w:t>
-      </w:r>
-      <w:r>
-        <w:t xml:space="preserve">observations (i.e. </w:t>
-      </w:r>
-      <w:r>
-        <w:t>reviews</w:t>
-      </w:r>
-      <w:r>
-        <w:t>) from ~4.</w:t>
-      </w:r>
-      <w:r>
-        <w:t>7</w:t>
-      </w:r>
-      <w:r>
-        <w:t xml:space="preserve">4 million from all businesses </w:t>
-      </w:r>
-      <w:r>
-        <w:t xml:space="preserve">to </w:t>
-      </w:r>
-      <w:r>
-        <w:t>~ 2.92 million</w:t>
-      </w:r>
-      <w:r>
-        <w:t xml:space="preserve"> from restaurants </w:t>
-      </w:r>
-      <w:r>
-        <w:t xml:space="preserve">alone to the ~2.88 </w:t>
-      </w:r>
-      <w:r>
-        <w:t>from restaurants in the USA bounding box</w:t>
-      </w:r>
-      <w:r>
-        <w:t>.</w:t>
-      </w:r>
-    </w:p>
-    <w:p/>
-    <w:p>
-      <w:r>
-        <w:t>A</w:t>
-      </w:r>
-      <w:r>
-        <w:t xml:space="preserve"> bar chart to </w:t>
-      </w:r>
-      <w:r>
-        <w:t>showed</w:t>
-      </w:r>
-      <w:r>
-        <w:t xml:space="preserve"> a bias t</w:t>
-      </w:r>
-      <w:r>
-        <w:t xml:space="preserve">owards positive 5 star ratings but uncovered no outliers. Data exploration will be discussed in the next section. </w:t>
-      </w:r>
-    </w:p>
-    <w:p/>
-    <w:p>
-      <w:pPr>
-        <w:pStyle w:val="Heading4"/>
-      </w:pPr>
-      <w:r>
-        <w:t xml:space="preserve">#### Pre-processing text  </w:t>
-      </w:r>
-    </w:p>
-    <w:p>
-      <w:r>
-        <w:t>The pre-processing of the review text involved 5 steps. These were defined in function named `</w:t>
-      </w:r>
-      <w:r>
-        <w:t>pre_process_review</w:t>
-      </w:r>
-      <w:r>
-        <w:t>`:</w:t>
-      </w:r>
-    </w:p>
-    <w:p>
-      <w:r>
-        <w:t xml:space="preserve">1. Removed punctuation </w:t>
-      </w:r>
-    </w:p>
-    <w:p>
-      <w:r>
-        <w:t>2. Convert characters to lower case</w:t>
-      </w:r>
-    </w:p>
-    <w:p>
-      <w:r>
-        <w:t>3. Removal of stop words</w:t>
-      </w:r>
-    </w:p>
-    <w:p>
-      <w:r>
-        <w:t>4. Lemmatization of words</w:t>
-      </w:r>
-    </w:p>
-    <w:p>
-      <w:r>
-        <w:t>5. Conversion for review text string to a list of words (tokenization)</w:t>
-      </w:r>
-    </w:p>
-    <w:p/>
-    <w:p>
-      <w:r>
-        <w:t xml:space="preserve">Note that the additional step of expanding contractions was not used, but it would come as step 1 if it were needed.  </w:t>
-      </w:r>
-    </w:p>
-    <w:p/>
-    <w:p>
-      <w:pPr>
-        <w:pStyle w:val="Heading3"/>
-        <w:rPr>
-          <w:lang w:val="en-SG"/>
-        </w:rPr>
-      </w:pPr>
-      <w:proofErr w:type="gramStart"/>
-      <w:r>
-        <w:t>### 4.</w:t>
-      </w:r>
-      <w:proofErr w:type="gramEnd"/>
-      <w:r>
-        <w:t xml:space="preserve"> </w:t>
-      </w:r>
-      <w:r>
-        <w:rPr>
-          <w:lang w:val="en-SG"/>
-        </w:rPr>
-        <w:t xml:space="preserve">List other potential data sets </w:t>
-      </w:r>
-      <w:r>
-        <w:rPr>
-          <w:lang w:val="en-SG"/>
-        </w:rPr>
-        <w:t>that could be used</w:t>
-      </w:r>
-    </w:p>
-    <w:p>
-      <w:r>
-        <w:t>Other potential data set</w:t>
-      </w:r>
-      <w:r>
-        <w:t xml:space="preserve"> that could be used to explore the </w:t>
-      </w:r>
-      <w:r>
-        <w:t xml:space="preserve">current </w:t>
-      </w:r>
-      <w:r>
-        <w:t>data</w:t>
-      </w:r>
-      <w:r>
-        <w:t xml:space="preserve"> </w:t>
-      </w:r>
-      <w:r>
-        <w:t>set is: `</w:t>
-      </w:r>
-      <w:r>
-        <w:t xml:space="preserve"> user.json</w:t>
-      </w:r>
-      <w:r>
-        <w:t>` file from the '[Yelp dataSet Challenge - Round 10](https://www.yelp.com.sg/dataset)</w:t>
-      </w:r>
-      <w:proofErr w:type="gramStart"/>
-      <w:r>
-        <w:t>'  dataset</w:t>
-      </w:r>
-      <w:proofErr w:type="gramEnd"/>
-      <w:r>
-        <w:t xml:space="preserve">. This could be joined onto the column in the review dataframe titled: user_id. </w:t>
-      </w:r>
-    </w:p>
-    <w:p>
-      <w:r>
-        <w:t>This data would be especially interesting if one were to do an analysis regarding the usefulness of a review. However, it is not expected to impact the current analysis on prediction of the star rating for a given review</w:t>
-      </w:r>
-      <w:r>
-        <w:t>,</w:t>
-      </w:r>
-      <w:r>
-        <w:t xml:space="preserve"> since majority of reviews come from reviewers with few reviews</w:t>
-      </w:r>
-      <w:r>
-        <w:t xml:space="preserve"> (as seen in the next section)</w:t>
-      </w:r>
-      <w:r>
-        <w:t>.</w:t>
-      </w:r>
-    </w:p>
-    <w:p/>
-    <w:p>
-      <w:pPr>
-        <w:pStyle w:val="Heading3"/>
-      </w:pPr>
-      <w:proofErr w:type="gramStart"/>
-      <w:r>
-        <w:t>### 5.</w:t>
-      </w:r>
-      <w:proofErr w:type="gramEnd"/>
-      <w:r>
-        <w:t xml:space="preserve"> </w:t>
-      </w:r>
-      <w:r>
-        <w:rPr>
-          <w:lang w:val="en-SG"/>
-        </w:rPr>
-        <w:t>Explain the initial findings</w:t>
-      </w:r>
-    </w:p>
-    <w:p>
-      <w:r>
-        <w:t xml:space="preserve">For more </w:t>
-      </w:r>
-      <w:r>
-        <w:t>details</w:t>
-      </w:r>
-      <w:r>
-        <w:t>, please refer to the documents titled: `</w:t>
-      </w:r>
-      <w:r>
-        <w:t>Capstone1_datastorytelling</w:t>
-      </w:r>
-      <w:proofErr w:type="gramStart"/>
-      <w:r>
-        <w:t xml:space="preserve">` </w:t>
-      </w:r>
-      <w:r>
-        <w:t>,</w:t>
-      </w:r>
-      <w:proofErr w:type="gramEnd"/>
-      <w:r>
-        <w:t xml:space="preserve"> `</w:t>
-      </w:r>
-      <w:r>
-        <w:t>Capstone1_writeup_inferentialStatistics</w:t>
-      </w:r>
-      <w:r>
-        <w:t>`</w:t>
-      </w:r>
-      <w:r>
-        <w:t xml:space="preserve"> and their accompanying Jupyter notebooks</w:t>
-      </w:r>
-      <w:r>
-        <w:t>.</w:t>
-      </w:r>
-    </w:p>
-    <w:p/>
-    <w:p>
-      <w:r>
-        <w:t>An initial analysis of the data helped support the initial hypothesis of the project outlined</w:t>
-      </w:r>
-      <w:r>
-        <w:t xml:space="preserve"> at the start of this document: </w:t>
-      </w:r>
-    </w:p>
-    <w:p>
-      <w:r>
-        <w:t xml:space="preserve">- </w:t>
-      </w:r>
-      <w:r>
-        <w:t>Yelp reviews are</w:t>
-      </w:r>
-      <w:r>
-        <w:t xml:space="preserve"> relevant in today’s context </w:t>
-      </w:r>
-    </w:p>
-    <w:p>
-      <w:r>
-        <w:t>- R</w:t>
-      </w:r>
-      <w:r>
-        <w:t xml:space="preserve">eview </w:t>
-      </w:r>
-      <w:r>
-        <w:t>ratings could have</w:t>
-      </w:r>
-      <w:r>
-        <w:t xml:space="preserve"> significant impact on </w:t>
-      </w:r>
-      <w:r>
-        <w:t xml:space="preserve">a restaurant </w:t>
-      </w:r>
-    </w:p>
-    <w:p>
-      <w:r>
-        <w:t xml:space="preserve">- </w:t>
-      </w:r>
-      <w:r>
-        <w:t>Review text can be used as a predictor of star ratings</w:t>
-      </w:r>
-    </w:p>
-    <w:p/>
-    <w:p>
-      <w:pPr>
-        <w:pStyle w:val="Heading4"/>
-      </w:pPr>
-      <w:r>
-        <w:t>#### Hypothesis: Yelp reviews are relevant in today’s context</w:t>
+        <w:t>Hypothesis: Yelp reviews are relevant in today’s context</w:t>
       </w:r>
     </w:p>
     <w:p>
@@ -1029,7 +1111,7 @@
         <w:pStyle w:val="Heading4"/>
       </w:pPr>
       <w:r>
-        <w:t xml:space="preserve">#### Hypothesis: </w:t>
+        <w:t xml:space="preserve">Hypothesis: </w:t>
       </w:r>
       <w:r>
         <w:t>Review ratings could have significant impact on a restaurant</w:t>
@@ -1136,7 +1218,7 @@
         <w:pStyle w:val="Heading4"/>
       </w:pPr>
       <w:r>
-        <w:t>#### Hypothesis: R</w:t>
+        <w:t>Hypothesis: R</w:t>
       </w:r>
       <w:r>
         <w:t xml:space="preserve">eview </w:t>
@@ -1658,7 +1740,16 @@
         <w:t>T</w:t>
       </w:r>
       <w:r>
-        <w:t xml:space="preserve">he target of our current analysis, 'stars_review', </w:t>
+        <w:t xml:space="preserve">he target of our current analysis, </w:t>
+      </w:r>
+      <w:r>
+        <w:rPr>
+          <w:rStyle w:val="QuoteChar"/>
+        </w:rPr>
+        <w:t>'stars_review'</w:t>
+      </w:r>
+      <w:r>
+        <w:t xml:space="preserve">, </w:t>
       </w:r>
       <w:r>
         <w:t>did</w:t>
@@ -1673,10 +1764,28 @@
         <w:t xml:space="preserve"> </w:t>
       </w:r>
       <w:r>
-        <w:t>numerical data field, other than the 'stars_business' (</w:t>
-      </w:r>
-      <w:r>
-        <w:t>the average of 'stars_review' for a restaurant</w:t>
+        <w:t xml:space="preserve">numerical data field, other than the </w:t>
+      </w:r>
+      <w:r>
+        <w:rPr>
+          <w:rStyle w:val="QuoteChar"/>
+        </w:rPr>
+        <w:t>'stars_business'</w:t>
+      </w:r>
+      <w:r>
+        <w:t xml:space="preserve"> (</w:t>
+      </w:r>
+      <w:r>
+        <w:t xml:space="preserve">the average of </w:t>
+      </w:r>
+      <w:r>
+        <w:rPr>
+          <w:rStyle w:val="QuoteChar"/>
+        </w:rPr>
+        <w:t>'stars_review'</w:t>
+      </w:r>
+      <w:r>
+        <w:t xml:space="preserve"> for a restaurant</w:t>
       </w:r>
       <w:r>
         <w:t xml:space="preserve">). Since this field is an aggregated function of the review rating (stars_review), it shan’t be used to predict the star rating for the current review as such a practice would promote the enforcement of existing opinions and negatively impacts independent judgment.  </w:t>
@@ -1723,7 +1832,13 @@
         <w:rPr>
           <w:lang w:val="en-SG"/>
         </w:rPr>
-        <w:t>we will remove 'name', 'business_id'</w:t>
+        <w:t xml:space="preserve">we will remove </w:t>
+      </w:r>
+      <w:r>
+        <w:rPr>
+          <w:rStyle w:val="QuoteChar"/>
+        </w:rPr>
+        <w:t>'name', 'business_id'</w:t>
       </w:r>
       <w:r>
         <w:rPr>
@@ -1747,35 +1862,47 @@
         <w:rPr>
           <w:lang w:val="en-SG"/>
         </w:rPr>
-        <w:t xml:space="preserve"> the rating based on the business ID or name would reinforce the bias. Since 'review_id' is an idex, we'll remove that too.</w:t>
-      </w:r>
-    </w:p>
-    <w:p/>
-    <w:p>
-      <w:r>
-        <w:t>Therefore, we can conclude that for our analysis of 'stars_review', we can drop the columns: 'cool', 'funny', 'useful', 'is_open', 'latitude', 'longitude', 'review_count', 'stars_business'</w:t>
-      </w:r>
-      <w:r>
-        <w:t xml:space="preserve">, </w:t>
-      </w:r>
-      <w:r>
-        <w:rPr>
-          <w:lang w:val="en-SG"/>
-        </w:rPr>
-        <w:t>'name', 'business_id'</w:t>
-      </w:r>
-      <w:r>
-        <w:rPr>
-          <w:lang w:val="en-SG"/>
-        </w:rPr>
-        <w:t xml:space="preserve">, </w:t>
-      </w:r>
-      <w:r>
-        <w:rPr>
-          <w:lang w:val="en-SG"/>
+        <w:t xml:space="preserve"> the rating based on the business ID or name would reinforce the bias. Since </w:t>
+      </w:r>
+      <w:r>
+        <w:rPr>
+          <w:rStyle w:val="QuoteChar"/>
         </w:rPr>
         <w:t>'review_id'</w:t>
       </w:r>
+      <w:r>
+        <w:rPr>
+          <w:lang w:val="en-SG"/>
+        </w:rPr>
+        <w:t xml:space="preserve"> is an idex, we'll remove that too.</w:t>
+      </w:r>
+    </w:p>
+    <w:p/>
+    <w:p>
+      <w:r>
+        <w:t xml:space="preserve">Therefore, we can conclude that for our analysis of </w:t>
+      </w:r>
+      <w:r>
+        <w:rPr>
+          <w:rStyle w:val="QuoteChar"/>
+        </w:rPr>
+        <w:t>'stars_review'</w:t>
+      </w:r>
+      <w:r>
+        <w:t xml:space="preserve">, we can drop the columns: </w:t>
+      </w:r>
+      <w:r>
+        <w:rPr>
+          <w:rStyle w:val="QuoteChar"/>
+        </w:rPr>
+        <w:t>'cool', 'funny', 'useful', 'is_open', 'latitude', 'longitude', 'review_count', 'stars_business'</w:t>
+      </w:r>
+      <w:r>
+        <w:rPr>
+          <w:rStyle w:val="QuoteChar"/>
+        </w:rPr>
+        <w:t>, 'name', 'business_id', 'review_id'</w:t>
+      </w:r>
     </w:p>
     <w:p/>
     <w:p>
@@ -1836,7 +1963,31 @@
         <w:rPr>
           <w:lang w:val="en-SG"/>
         </w:rPr>
-        <w:t>Since there is little correlation between 'stars_review', 'latitude' and 'longitude' as well as 'state', we will infer that location associated columns will not help us to determine the 'stars_review'.</w:t>
+        <w:t xml:space="preserve">Since there is little correlation between </w:t>
+      </w:r>
+      <w:r>
+        <w:rPr>
+          <w:rStyle w:val="QuoteChar"/>
+        </w:rPr>
+        <w:t>'stars_review', 'latitude' and 'longitude'</w:t>
+      </w:r>
+      <w:r>
+        <w:rPr>
+          <w:lang w:val="en-SG"/>
+        </w:rPr>
+        <w:t xml:space="preserve"> as well as </w:t>
+      </w:r>
+      <w:r>
+        <w:rPr>
+          <w:rStyle w:val="QuoteChar"/>
+        </w:rPr>
+        <w:t>'state',</w:t>
+      </w:r>
+      <w:r>
+        <w:rPr>
+          <w:lang w:val="en-SG"/>
+        </w:rPr>
+        <w:t xml:space="preserve"> we will infer that location associated columns will not help us to determine the 'stars_review'.</w:t>
       </w:r>
     </w:p>
     <w:p/>
@@ -1930,7 +2081,13 @@
         <w:rPr>
           <w:lang w:val="en-SG"/>
         </w:rPr>
-        <w:t>The remaining columns: 'user_id', 'attributes', 'categories', 'hours'</w:t>
+        <w:t xml:space="preserve">The remaining columns: </w:t>
+      </w:r>
+      <w:r>
+        <w:rPr>
+          <w:rStyle w:val="QuoteChar"/>
+        </w:rPr>
+        <w:t>'user_id', 'attributes', 'categories', 'hours'</w:t>
       </w:r>
     </w:p>
     <w:p>
@@ -1945,9 +2102,15 @@
       </w:pPr>
       <w:r>
         <w:rPr>
-          <w:lang w:val="en-SG"/>
-        </w:rPr>
-        <w:t>'user_id' : in the previous analysis we noted that majority of reviews have no previews reviews</w:t>
+          <w:rStyle w:val="QuoteChar"/>
+        </w:rPr>
+        <w:t>'user_id'</w:t>
+      </w:r>
+      <w:r>
+        <w:rPr>
+          <w:lang w:val="en-SG"/>
+        </w:rPr>
+        <w:t xml:space="preserve"> : in the previous analysis we noted that majority of reviews have no previews reviews</w:t>
       </w:r>
       <w:r>
         <w:rPr>
@@ -1968,9 +2131,15 @@
       </w:pPr>
       <w:r>
         <w:rPr>
-          <w:lang w:val="en-SG"/>
-        </w:rPr>
-        <w:t>'attributes', 'categories', 'hours': are descriptors of the business and not the review</w:t>
+          <w:rStyle w:val="QuoteChar"/>
+        </w:rPr>
+        <w:t>'attributes', 'categories', 'hours'</w:t>
+      </w:r>
+      <w:r>
+        <w:rPr>
+          <w:lang w:val="en-SG"/>
+        </w:rPr>
+        <w:t>: are descriptors of the business and not the review</w:t>
       </w:r>
     </w:p>
     <w:p/>
@@ -2418,30 +2587,53 @@
       <w:pPr>
         <w:pStyle w:val="Heading3"/>
       </w:pPr>
-      <w:proofErr w:type="gramStart"/>
-      <w:r>
-        <w:t>### 6.</w:t>
-      </w:r>
-      <w:proofErr w:type="gramEnd"/>
+      <w:r>
+        <w:t xml:space="preserve">6. </w:t>
+      </w:r>
+      <w:r>
+        <w:rPr>
+          <w:lang w:val="en-SG"/>
+        </w:rPr>
+        <w:t>Share Capstone Project 1 code and milestone report</w:t>
+      </w:r>
+    </w:p>
+    <w:p>
+      <w:r>
+        <w:t>It should be noted that due to the previous findings and what was learnt, a new file was created for feature engineering. This working was done in a Jupyter notebook called `</w:t>
+      </w:r>
+      <w:r>
+        <w:rPr>
+          <w:rStyle w:val="QuoteChar"/>
+        </w:rPr>
+        <w:t>milestone_1</w:t>
+      </w:r>
+      <w:r>
+        <w:rPr>
+          <w:rStyle w:val="QuoteChar"/>
+        </w:rPr>
+        <w:t>.ipynb</w:t>
+      </w:r>
+      <w:r>
+        <w:t>`.</w:t>
+      </w:r>
       <w:r>
         <w:t xml:space="preserve"> </w:t>
       </w:r>
-      <w:r>
-        <w:rPr>
-          <w:lang w:val="en-SG"/>
-        </w:rPr>
-        <w:t>Share Capstone Project 1 code and milestone report</w:t>
-      </w:r>
-    </w:p>
-    <w:p>
-      <w:r>
-        <w:t>It should be noted that due to the previous findings and what was learnt, a new file was created for feature engineering. This working was done in a Jupyter notebook called `</w:t>
-      </w:r>
-      <w:r>
-        <w:t>milestone_1</w:t>
-      </w:r>
-      <w:r>
-        <w:t>.ipynb`.</w:t>
+    </w:p>
+    <w:p/>
+    <w:p>
+      <w:r>
+        <w:t xml:space="preserve">This file repeats much of the work found in the previous notebooks and leverages the findings made so far. In particular: </w:t>
+      </w:r>
+    </w:p>
+    <w:p>
+      <w:r>
+        <w:t xml:space="preserve">- Inferential statistics analysis supports the notion that all columns other than the preprocessed text may be removed. </w:t>
+      </w:r>
+    </w:p>
+    <w:p>
+      <w:r>
+        <w:t>- Exploratory data analysis suggested the review text might be analyzed as a uni-gram, a bi-gram or a tri-gram. The current pre-processing in the data wrangling stage removes the stop words.</w:t>
       </w:r>
       <w:r>
         <w:t xml:space="preserve"> </w:t>
@@ -2450,25 +2642,6 @@
     <w:p/>
     <w:p>
       <w:r>
-        <w:t xml:space="preserve">This file repeats much of the work found in the previous notebooks and leverages the findings made so far. In particular: </w:t>
-      </w:r>
-    </w:p>
-    <w:p>
-      <w:r>
-        <w:t xml:space="preserve">- Inferential statistics analysis supports the notion that all columns other than the preprocessed text may be removed. </w:t>
-      </w:r>
-    </w:p>
-    <w:p>
-      <w:r>
-        <w:t>- Exploratory data analysis suggested the review text might be analyzed as a uni-gram, a bi-gram or a tri-gram. The current pre-processing in the data wrangling stage removes the stop words.</w:t>
-      </w:r>
-      <w:r>
-        <w:t xml:space="preserve"> </w:t>
-      </w:r>
-    </w:p>
-    <w:p/>
-    <w:p>
-      <w:r>
         <w:t>In addition to dropping all columns other than the pre-processed text and the star ratings, the following pre-processing st</w:t>
       </w:r>
       <w:r>
@@ -2487,10 +2660,7 @@
     </w:p>
     <w:p>
       <w:r>
-        <w:t>3</w:t>
-      </w:r>
-      <w:r>
-        <w:t>. Lemmatization of words</w:t>
+        <w:t>3. Lemmatization of words</w:t>
       </w:r>
     </w:p>
     <w:p/>
@@ -2501,21 +2671,12 @@
     </w:p>
     <w:p>
       <w:r>
-        <w:t>1</w:t>
-      </w:r>
-      <w:r>
-        <w:t>. Removal of stop words</w:t>
-      </w:r>
-    </w:p>
-    <w:p>
-      <w:r>
-        <w:t>2</w:t>
-      </w:r>
-      <w:r>
-        <w:t>. Conversion for review text string to</w:t>
-      </w:r>
-      <w:r>
-        <w:t xml:space="preserve"> a list of words (tokenization)</w:t>
+        <w:t>1. Removal of stop words</w:t>
+      </w:r>
+    </w:p>
+    <w:p>
+      <w:r>
+        <w:t>2. Conversion for review text string to a list of words (tokenization)</w:t>
       </w:r>
     </w:p>
     <w:p/>
@@ -2527,12 +2688,7 @@
     <w:p/>
     <w:p>
       <w:r>
-        <w:t>In view of this, a new CSV export has been prepare</w:t>
-      </w:r>
-      <w:bookmarkStart w:id="0" w:name="_GoBack"/>
-      <w:bookmarkEnd w:id="0"/>
-      <w:r>
-        <w:t xml:space="preserve">d. </w:t>
+        <w:t xml:space="preserve">In view of this, a new CSV export has been prepared. </w:t>
       </w:r>
     </w:p>
     <w:sectPr>
@@ -3187,6 +3343,7 @@
   <w:style w:type="character" w:default="1" w:styleId="DefaultParagraphFont">
     <w:name w:val="Default Paragraph Font"/>
     <w:uiPriority w:val="1"/>
+    <w:semiHidden/>
     <w:unhideWhenUsed/>
   </w:style>
   <w:style w:type="table" w:default="1" w:styleId="TableNormal">
@@ -3315,6 +3472,32 @@
       <w:i/>
       <w:iCs/>
       <w:color w:val="4F81BD" w:themeColor="accent1"/>
+    </w:rPr>
+  </w:style>
+  <w:style w:type="paragraph" w:styleId="Quote">
+    <w:name w:val="Quote"/>
+    <w:basedOn w:val="Normal"/>
+    <w:next w:val="Normal"/>
+    <w:link w:val="QuoteChar"/>
+    <w:uiPriority w:val="29"/>
+    <w:qFormat/>
+    <w:rsid w:val="0050752A"/>
+    <w:rPr>
+      <w:rFonts w:ascii="PT Mono" w:hAnsi="PT Mono"/>
+      <w:color w:val="404040" w:themeColor="text1" w:themeTint="BF"/>
+      <w:sz w:val="20"/>
+    </w:rPr>
+  </w:style>
+  <w:style w:type="character" w:customStyle="1" w:styleId="QuoteChar">
+    <w:name w:val="Quote Char"/>
+    <w:basedOn w:val="DefaultParagraphFont"/>
+    <w:link w:val="Quote"/>
+    <w:uiPriority w:val="29"/>
+    <w:rsid w:val="0050752A"/>
+    <w:rPr>
+      <w:rFonts w:ascii="PT Mono" w:hAnsi="PT Mono"/>
+      <w:color w:val="404040" w:themeColor="text1" w:themeTint="BF"/>
+      <w:sz w:val="20"/>
     </w:rPr>
   </w:style>
 </w:styles>
@@ -3573,6 +3756,7 @@
   <w:style w:type="character" w:default="1" w:styleId="DefaultParagraphFont">
     <w:name w:val="Default Paragraph Font"/>
     <w:uiPriority w:val="1"/>
+    <w:semiHidden/>
     <w:unhideWhenUsed/>
   </w:style>
   <w:style w:type="table" w:default="1" w:styleId="TableNormal">
@@ -3701,6 +3885,32 @@
       <w:i/>
       <w:iCs/>
       <w:color w:val="4F81BD" w:themeColor="accent1"/>
+    </w:rPr>
+  </w:style>
+  <w:style w:type="paragraph" w:styleId="Quote">
+    <w:name w:val="Quote"/>
+    <w:basedOn w:val="Normal"/>
+    <w:next w:val="Normal"/>
+    <w:link w:val="QuoteChar"/>
+    <w:uiPriority w:val="29"/>
+    <w:qFormat/>
+    <w:rsid w:val="0050752A"/>
+    <w:rPr>
+      <w:rFonts w:ascii="PT Mono" w:hAnsi="PT Mono"/>
+      <w:color w:val="404040" w:themeColor="text1" w:themeTint="BF"/>
+      <w:sz w:val="20"/>
+    </w:rPr>
+  </w:style>
+  <w:style w:type="character" w:customStyle="1" w:styleId="QuoteChar">
+    <w:name w:val="Quote Char"/>
+    <w:basedOn w:val="DefaultParagraphFont"/>
+    <w:link w:val="Quote"/>
+    <w:uiPriority w:val="29"/>
+    <w:rsid w:val="0050752A"/>
+    <w:rPr>
+      <w:rFonts w:ascii="PT Mono" w:hAnsi="PT Mono"/>
+      <w:color w:val="404040" w:themeColor="text1" w:themeTint="BF"/>
+      <w:sz w:val="20"/>
     </w:rPr>
   </w:style>
 </w:styles>

</xml_diff>